<commit_message>
docs: finish explanatory note; add program texts
</commit_message>
<xml_diff>
--- a/docs/ТЗ_Віжуткін_ІП-31.docx
+++ b/docs/ТЗ_Віжуткін_ІП-31.docx
@@ -6311,15 +6311,15 @@
         <w:tblLook w:val="04A0" w:firstRow="1" w:lastRow="0" w:firstColumn="1" w:lastColumn="0" w:noHBand="0" w:noVBand="1"/>
       </w:tblPr>
       <w:tblGrid>
-        <w:gridCol w:w="484"/>
-        <w:gridCol w:w="3906"/>
-        <w:gridCol w:w="1417"/>
-        <w:gridCol w:w="3537"/>
+        <w:gridCol w:w="566"/>
+        <w:gridCol w:w="3841"/>
+        <w:gridCol w:w="1476"/>
+        <w:gridCol w:w="3462"/>
       </w:tblGrid>
       <w:tr>
         <w:tc>
           <w:tcPr>
-            <w:tcW w:w="484" w:type="dxa"/>
+            <w:tcW w:w="566" w:type="dxa"/>
           </w:tcPr>
           <w:p>
             <w:pPr>
@@ -6332,7 +6332,7 @@
         </w:tc>
         <w:tc>
           <w:tcPr>
-            <w:tcW w:w="3906" w:type="dxa"/>
+            <w:tcW w:w="3868" w:type="dxa"/>
           </w:tcPr>
           <w:p>
             <w:pPr>
@@ -6346,7 +6346,7 @@
         </w:tc>
         <w:tc>
           <w:tcPr>
-            <w:tcW w:w="1417" w:type="dxa"/>
+            <w:tcW w:w="1415" w:type="dxa"/>
           </w:tcPr>
           <w:p>
             <w:pPr>
@@ -6360,7 +6360,7 @@
         </w:tc>
         <w:tc>
           <w:tcPr>
-            <w:tcW w:w="3537" w:type="dxa"/>
+            <w:tcW w:w="3496" w:type="dxa"/>
           </w:tcPr>
           <w:p>
             <w:pPr>
@@ -6376,7 +6376,7 @@
       <w:tr>
         <w:tc>
           <w:tcPr>
-            <w:tcW w:w="484" w:type="dxa"/>
+            <w:tcW w:w="566" w:type="dxa"/>
           </w:tcPr>
           <w:p>
             <w:pPr>
@@ -6389,35 +6389,45 @@
         </w:tc>
         <w:tc>
           <w:tcPr>
-            <w:tcW w:w="3906" w:type="dxa"/>
+            <w:tcW w:w="3868" w:type="dxa"/>
           </w:tcPr>
           <w:p>
             <w:pPr>
               <w:ind w:firstLine="0"/>
-              <w:jc w:val="left"/>
-              <w:rPr>
-                <w:color w:val="FF0000"/>
+              <w:rPr>
+                <w:szCs w:val="28"/>
               </w:rPr>
             </w:pPr>
+            <w:r>
+              <w:rPr>
+                <w:szCs w:val="28"/>
+              </w:rPr>
+              <w:t>Вивчення рекомендованої літератури</w:t>
+            </w:r>
           </w:p>
         </w:tc>
         <w:tc>
           <w:tcPr>
-            <w:tcW w:w="1417" w:type="dxa"/>
+            <w:tcW w:w="1415" w:type="dxa"/>
           </w:tcPr>
           <w:p>
             <w:pPr>
               <w:ind w:firstLine="0"/>
-              <w:jc w:val="center"/>
-              <w:rPr>
-                <w:color w:val="FF0000"/>
+              <w:rPr>
+                <w:szCs w:val="28"/>
               </w:rPr>
             </w:pPr>
+            <w:r>
+              <w:rPr>
+                <w:szCs w:val="28"/>
+              </w:rPr>
+              <w:t>12.10.2025</w:t>
+            </w:r>
           </w:p>
         </w:tc>
         <w:tc>
           <w:tcPr>
-            <w:tcW w:w="3537" w:type="dxa"/>
+            <w:tcW w:w="3496" w:type="dxa"/>
           </w:tcPr>
           <w:p>
             <w:pPr>
@@ -6433,7 +6443,7 @@
       <w:tr>
         <w:tc>
           <w:tcPr>
-            <w:tcW w:w="484" w:type="dxa"/>
+            <w:tcW w:w="566" w:type="dxa"/>
           </w:tcPr>
           <w:p>
             <w:pPr>
@@ -6446,35 +6456,47 @@
         </w:tc>
         <w:tc>
           <w:tcPr>
-            <w:tcW w:w="3906" w:type="dxa"/>
+            <w:tcW w:w="3868" w:type="dxa"/>
           </w:tcPr>
           <w:p>
             <w:pPr>
               <w:ind w:firstLine="0"/>
-              <w:jc w:val="left"/>
-              <w:rPr>
-                <w:color w:val="FF0000"/>
+              <w:rPr>
+                <w:szCs w:val="28"/>
               </w:rPr>
             </w:pPr>
+            <w:r>
+              <w:rPr>
+                <w:szCs w:val="28"/>
+              </w:rPr>
+              <w:t>Аналіз предметної області та аналогів</w:t>
+            </w:r>
           </w:p>
         </w:tc>
         <w:tc>
           <w:tcPr>
-            <w:tcW w:w="1417" w:type="dxa"/>
+            <w:tcW w:w="1415" w:type="dxa"/>
           </w:tcPr>
           <w:p>
             <w:pPr>
               <w:ind w:firstLine="0"/>
-              <w:jc w:val="center"/>
-              <w:rPr>
-                <w:color w:val="FF0000"/>
+              <w:rPr>
+                <w:szCs w:val="28"/>
+                <w:lang w:val="en-US"/>
               </w:rPr>
             </w:pPr>
+            <w:r>
+              <w:rPr>
+                <w:szCs w:val="28"/>
+                <w:lang w:val="en-US"/>
+              </w:rPr>
+              <w:t>20.10.2025</w:t>
+            </w:r>
           </w:p>
         </w:tc>
         <w:tc>
           <w:tcPr>
-            <w:tcW w:w="3537" w:type="dxa"/>
+            <w:tcW w:w="3496" w:type="dxa"/>
           </w:tcPr>
           <w:p>
             <w:pPr>
@@ -6490,7 +6512,7 @@
       <w:tr>
         <w:tc>
           <w:tcPr>
-            <w:tcW w:w="484" w:type="dxa"/>
+            <w:tcW w:w="566" w:type="dxa"/>
           </w:tcPr>
           <w:p>
             <w:pPr>
@@ -6503,7 +6525,47 @@
         </w:tc>
         <w:tc>
           <w:tcPr>
-            <w:tcW w:w="3906" w:type="dxa"/>
+            <w:tcW w:w="3868" w:type="dxa"/>
+          </w:tcPr>
+          <w:p>
+            <w:pPr>
+              <w:ind w:firstLine="0"/>
+              <w:rPr>
+                <w:szCs w:val="28"/>
+              </w:rPr>
+            </w:pPr>
+            <w:r>
+              <w:rPr>
+                <w:szCs w:val="28"/>
+              </w:rPr>
+              <w:t>Формулювання вимог до ПЗ</w:t>
+            </w:r>
+          </w:p>
+        </w:tc>
+        <w:tc>
+          <w:tcPr>
+            <w:tcW w:w="1415" w:type="dxa"/>
+          </w:tcPr>
+          <w:p>
+            <w:pPr>
+              <w:ind w:firstLine="0"/>
+              <w:rPr>
+                <w:szCs w:val="28"/>
+                <w:lang w:val="en-US"/>
+              </w:rPr>
+            </w:pPr>
+            <w:r>
+              <w:rPr>
+                <w:szCs w:val="28"/>
+                <w:lang w:val="en-US"/>
+              </w:rPr>
+              <w:t>27.10.2025</w:t>
+            </w:r>
+          </w:p>
+        </w:tc>
+        <w:tc>
+          <w:tcPr>
+            <w:tcW w:w="3496" w:type="dxa"/>
           </w:tcPr>
           <w:p>
             <w:pPr>
@@ -6513,25 +6575,68 @@
                 <w:color w:val="FF0000"/>
               </w:rPr>
             </w:pPr>
+            <w:bookmarkStart w:id="27" w:name="_GoBack"/>
+            <w:bookmarkEnd w:id="27"/>
+          </w:p>
+        </w:tc>
+      </w:tr>
+      <w:tr>
+        <w:tc>
+          <w:tcPr>
+            <w:tcW w:w="566" w:type="dxa"/>
+          </w:tcPr>
+          <w:p>
+            <w:pPr>
+              <w:ind w:firstLine="0"/>
+            </w:pPr>
+            <w:r>
+              <w:t>4.</w:t>
+            </w:r>
           </w:p>
         </w:tc>
         <w:tc>
           <w:tcPr>
-            <w:tcW w:w="1417" w:type="dxa"/>
+            <w:tcW w:w="3868" w:type="dxa"/>
           </w:tcPr>
           <w:p>
             <w:pPr>
               <w:ind w:firstLine="0"/>
-              <w:jc w:val="center"/>
-              <w:rPr>
-                <w:color w:val="FF0000"/>
+              <w:rPr>
+                <w:szCs w:val="28"/>
               </w:rPr>
             </w:pPr>
+            <w:r>
+              <w:rPr>
+                <w:szCs w:val="28"/>
+              </w:rPr>
+              <w:t>Проєктування архітектури ПЗ</w:t>
+            </w:r>
           </w:p>
         </w:tc>
         <w:tc>
           <w:tcPr>
-            <w:tcW w:w="3537" w:type="dxa"/>
+            <w:tcW w:w="1415" w:type="dxa"/>
+          </w:tcPr>
+          <w:p>
+            <w:pPr>
+              <w:ind w:firstLine="0"/>
+              <w:rPr>
+                <w:szCs w:val="28"/>
+                <w:lang w:val="en-US"/>
+              </w:rPr>
+            </w:pPr>
+            <w:r>
+              <w:rPr>
+                <w:szCs w:val="28"/>
+                <w:lang w:val="en-US"/>
+              </w:rPr>
+              <w:t>03.11.2025</w:t>
+            </w:r>
+          </w:p>
+        </w:tc>
+        <w:tc>
+          <w:tcPr>
+            <w:tcW w:w="3496" w:type="dxa"/>
           </w:tcPr>
           <w:p>
             <w:pPr>
@@ -6547,48 +6652,60 @@
       <w:tr>
         <w:tc>
           <w:tcPr>
-            <w:tcW w:w="484" w:type="dxa"/>
+            <w:tcW w:w="566" w:type="dxa"/>
           </w:tcPr>
           <w:p>
             <w:pPr>
               <w:ind w:firstLine="0"/>
             </w:pPr>
             <w:r>
-              <w:t>4.</w:t>
+              <w:t>5.</w:t>
             </w:r>
           </w:p>
         </w:tc>
         <w:tc>
           <w:tcPr>
-            <w:tcW w:w="3906" w:type="dxa"/>
+            <w:tcW w:w="3868" w:type="dxa"/>
           </w:tcPr>
           <w:p>
             <w:pPr>
               <w:ind w:firstLine="0"/>
-              <w:jc w:val="left"/>
-              <w:rPr>
-                <w:color w:val="FF0000"/>
+              <w:rPr>
+                <w:szCs w:val="28"/>
               </w:rPr>
             </w:pPr>
+            <w:r>
+              <w:rPr>
+                <w:szCs w:val="28"/>
+              </w:rPr>
+              <w:t>Розробка backend-частини</w:t>
+            </w:r>
           </w:p>
         </w:tc>
         <w:tc>
           <w:tcPr>
-            <w:tcW w:w="1417" w:type="dxa"/>
+            <w:tcW w:w="1415" w:type="dxa"/>
           </w:tcPr>
           <w:p>
             <w:pPr>
               <w:ind w:firstLine="0"/>
-              <w:jc w:val="center"/>
-              <w:rPr>
-                <w:color w:val="FF0000"/>
+              <w:rPr>
+                <w:szCs w:val="28"/>
+                <w:lang w:val="en-US"/>
               </w:rPr>
             </w:pPr>
+            <w:r>
+              <w:rPr>
+                <w:szCs w:val="28"/>
+                <w:lang w:val="en-US"/>
+              </w:rPr>
+              <w:t>17.11.2025</w:t>
+            </w:r>
           </w:p>
         </w:tc>
         <w:tc>
           <w:tcPr>
-            <w:tcW w:w="3537" w:type="dxa"/>
+            <w:tcW w:w="3496" w:type="dxa"/>
           </w:tcPr>
           <w:p>
             <w:pPr>
@@ -6604,48 +6721,60 @@
       <w:tr>
         <w:tc>
           <w:tcPr>
-            <w:tcW w:w="484" w:type="dxa"/>
+            <w:tcW w:w="566" w:type="dxa"/>
           </w:tcPr>
           <w:p>
             <w:pPr>
               <w:ind w:firstLine="0"/>
             </w:pPr>
             <w:r>
-              <w:t>5.</w:t>
+              <w:t>6.</w:t>
             </w:r>
           </w:p>
         </w:tc>
         <w:tc>
           <w:tcPr>
-            <w:tcW w:w="3906" w:type="dxa"/>
+            <w:tcW w:w="3868" w:type="dxa"/>
           </w:tcPr>
           <w:p>
             <w:pPr>
               <w:ind w:firstLine="0"/>
-              <w:jc w:val="left"/>
-              <w:rPr>
-                <w:color w:val="FF0000"/>
+              <w:rPr>
+                <w:szCs w:val="28"/>
               </w:rPr>
             </w:pPr>
+            <w:r>
+              <w:rPr>
+                <w:szCs w:val="28"/>
+              </w:rPr>
+              <w:t xml:space="preserve">Розробка frontend-частини </w:t>
+            </w:r>
           </w:p>
         </w:tc>
         <w:tc>
           <w:tcPr>
-            <w:tcW w:w="1417" w:type="dxa"/>
+            <w:tcW w:w="1415" w:type="dxa"/>
           </w:tcPr>
           <w:p>
             <w:pPr>
               <w:ind w:firstLine="0"/>
-              <w:jc w:val="center"/>
-              <w:rPr>
-                <w:color w:val="FF0000"/>
+              <w:rPr>
+                <w:szCs w:val="28"/>
+                <w:lang w:val="en-US"/>
               </w:rPr>
             </w:pPr>
+            <w:r>
+              <w:rPr>
+                <w:szCs w:val="28"/>
+                <w:lang w:val="en-US"/>
+              </w:rPr>
+              <w:t>24.11.2025</w:t>
+            </w:r>
           </w:p>
         </w:tc>
         <w:tc>
           <w:tcPr>
-            <w:tcW w:w="3537" w:type="dxa"/>
+            <w:tcW w:w="3496" w:type="dxa"/>
           </w:tcPr>
           <w:p>
             <w:pPr>
@@ -6661,48 +6790,60 @@
       <w:tr>
         <w:tc>
           <w:tcPr>
-            <w:tcW w:w="484" w:type="dxa"/>
+            <w:tcW w:w="566" w:type="dxa"/>
           </w:tcPr>
           <w:p>
             <w:pPr>
               <w:ind w:firstLine="0"/>
             </w:pPr>
             <w:r>
-              <w:t>6.</w:t>
+              <w:t>7.</w:t>
             </w:r>
           </w:p>
         </w:tc>
         <w:tc>
           <w:tcPr>
-            <w:tcW w:w="3906" w:type="dxa"/>
+            <w:tcW w:w="3868" w:type="dxa"/>
           </w:tcPr>
           <w:p>
             <w:pPr>
               <w:ind w:firstLine="0"/>
-              <w:jc w:val="left"/>
-              <w:rPr>
-                <w:color w:val="FF0000"/>
+              <w:rPr>
+                <w:szCs w:val="28"/>
               </w:rPr>
             </w:pPr>
+            <w:r>
+              <w:rPr>
+                <w:szCs w:val="28"/>
+              </w:rPr>
+              <w:t>Тестування ПЗ та аналіз якості</w:t>
+            </w:r>
           </w:p>
         </w:tc>
         <w:tc>
           <w:tcPr>
-            <w:tcW w:w="1417" w:type="dxa"/>
+            <w:tcW w:w="1415" w:type="dxa"/>
           </w:tcPr>
           <w:p>
             <w:pPr>
               <w:ind w:firstLine="0"/>
-              <w:jc w:val="center"/>
-              <w:rPr>
-                <w:color w:val="FF0000"/>
+              <w:rPr>
+                <w:szCs w:val="28"/>
+                <w:lang w:val="en-US"/>
               </w:rPr>
             </w:pPr>
+            <w:r>
+              <w:rPr>
+                <w:szCs w:val="28"/>
+                <w:lang w:val="en-US"/>
+              </w:rPr>
+              <w:t>27.11.2025</w:t>
+            </w:r>
           </w:p>
         </w:tc>
         <w:tc>
           <w:tcPr>
-            <w:tcW w:w="3537" w:type="dxa"/>
+            <w:tcW w:w="3496" w:type="dxa"/>
           </w:tcPr>
           <w:p>
             <w:pPr>
@@ -6718,48 +6859,60 @@
       <w:tr>
         <w:tc>
           <w:tcPr>
-            <w:tcW w:w="484" w:type="dxa"/>
+            <w:tcW w:w="566" w:type="dxa"/>
           </w:tcPr>
           <w:p>
             <w:pPr>
               <w:ind w:firstLine="0"/>
             </w:pPr>
             <w:r>
-              <w:t>7.</w:t>
+              <w:t>8.</w:t>
             </w:r>
           </w:p>
         </w:tc>
         <w:tc>
           <w:tcPr>
-            <w:tcW w:w="3906" w:type="dxa"/>
+            <w:tcW w:w="3868" w:type="dxa"/>
           </w:tcPr>
           <w:p>
             <w:pPr>
               <w:ind w:firstLine="0"/>
-              <w:jc w:val="left"/>
-              <w:rPr>
-                <w:color w:val="FF0000"/>
+              <w:rPr>
+                <w:szCs w:val="28"/>
               </w:rPr>
             </w:pPr>
+            <w:r>
+              <w:rPr>
+                <w:szCs w:val="28"/>
+              </w:rPr>
+              <w:t>Написання інструкції користувача</w:t>
+            </w:r>
           </w:p>
         </w:tc>
         <w:tc>
           <w:tcPr>
-            <w:tcW w:w="1417" w:type="dxa"/>
+            <w:tcW w:w="1415" w:type="dxa"/>
           </w:tcPr>
           <w:p>
             <w:pPr>
               <w:ind w:firstLine="0"/>
-              <w:jc w:val="center"/>
-              <w:rPr>
-                <w:color w:val="FF0000"/>
+              <w:rPr>
+                <w:szCs w:val="28"/>
+                <w:lang w:val="en-US"/>
               </w:rPr>
             </w:pPr>
+            <w:r>
+              <w:rPr>
+                <w:szCs w:val="28"/>
+                <w:lang w:val="en-US"/>
+              </w:rPr>
+              <w:t>28.11.2025</w:t>
+            </w:r>
           </w:p>
         </w:tc>
         <w:tc>
           <w:tcPr>
-            <w:tcW w:w="3537" w:type="dxa"/>
+            <w:tcW w:w="3496" w:type="dxa"/>
           </w:tcPr>
           <w:p>
             <w:pPr>
@@ -6775,48 +6928,60 @@
       <w:tr>
         <w:tc>
           <w:tcPr>
-            <w:tcW w:w="484" w:type="dxa"/>
+            <w:tcW w:w="566" w:type="dxa"/>
           </w:tcPr>
           <w:p>
             <w:pPr>
               <w:ind w:firstLine="0"/>
             </w:pPr>
             <w:r>
-              <w:t>8.</w:t>
+              <w:t>9.</w:t>
             </w:r>
           </w:p>
         </w:tc>
         <w:tc>
           <w:tcPr>
-            <w:tcW w:w="3906" w:type="dxa"/>
+            <w:tcW w:w="3868" w:type="dxa"/>
           </w:tcPr>
           <w:p>
             <w:pPr>
               <w:ind w:firstLine="0"/>
-              <w:jc w:val="left"/>
-              <w:rPr>
-                <w:color w:val="FF0000"/>
+              <w:rPr>
+                <w:szCs w:val="28"/>
               </w:rPr>
             </w:pPr>
+            <w:r>
+              <w:rPr>
+                <w:szCs w:val="28"/>
+              </w:rPr>
+              <w:t>Оформлення пояснювальної записки</w:t>
+            </w:r>
           </w:p>
         </w:tc>
         <w:tc>
           <w:tcPr>
-            <w:tcW w:w="1417" w:type="dxa"/>
+            <w:tcW w:w="1415" w:type="dxa"/>
           </w:tcPr>
           <w:p>
             <w:pPr>
               <w:ind w:firstLine="0"/>
-              <w:jc w:val="center"/>
-              <w:rPr>
-                <w:color w:val="FF0000"/>
+              <w:rPr>
+                <w:color w:val="000000" w:themeColor="text1"/>
+                <w:szCs w:val="28"/>
               </w:rPr>
             </w:pPr>
+            <w:r>
+              <w:rPr>
+                <w:color w:val="000000" w:themeColor="text1"/>
+                <w:szCs w:val="28"/>
+              </w:rPr>
+              <w:t>1.12.2025</w:t>
+            </w:r>
           </w:p>
         </w:tc>
         <w:tc>
           <w:tcPr>
-            <w:tcW w:w="3537" w:type="dxa"/>
+            <w:tcW w:w="3496" w:type="dxa"/>
           </w:tcPr>
           <w:p>
             <w:pPr>
@@ -6832,20 +6997,60 @@
       <w:tr>
         <w:tc>
           <w:tcPr>
-            <w:tcW w:w="484" w:type="dxa"/>
+            <w:tcW w:w="566" w:type="dxa"/>
           </w:tcPr>
           <w:p>
             <w:pPr>
               <w:ind w:firstLine="0"/>
             </w:pPr>
             <w:r>
-              <w:t>9.</w:t>
+              <w:t>10.</w:t>
             </w:r>
           </w:p>
         </w:tc>
         <w:tc>
           <w:tcPr>
-            <w:tcW w:w="3906" w:type="dxa"/>
+            <w:tcW w:w="3868" w:type="dxa"/>
+          </w:tcPr>
+          <w:p>
+            <w:pPr>
+              <w:ind w:firstLine="0"/>
+              <w:rPr>
+                <w:szCs w:val="28"/>
+              </w:rPr>
+            </w:pPr>
+            <w:r>
+              <w:rPr>
+                <w:szCs w:val="28"/>
+              </w:rPr>
+              <w:t>Подання КР на основний захист</w:t>
+            </w:r>
+          </w:p>
+        </w:tc>
+        <w:tc>
+          <w:tcPr>
+            <w:tcW w:w="1415" w:type="dxa"/>
+          </w:tcPr>
+          <w:p>
+            <w:pPr>
+              <w:ind w:firstLine="0"/>
+              <w:rPr>
+                <w:color w:val="000000" w:themeColor="text1"/>
+                <w:szCs w:val="28"/>
+              </w:rPr>
+            </w:pPr>
+            <w:r>
+              <w:rPr>
+                <w:color w:val="000000" w:themeColor="text1"/>
+                <w:szCs w:val="28"/>
+              </w:rPr>
+              <w:t>3.12.2025</w:t>
+            </w:r>
+          </w:p>
+        </w:tc>
+        <w:tc>
+          <w:tcPr>
+            <w:tcW w:w="3496" w:type="dxa"/>
           </w:tcPr>
           <w:p>
             <w:pPr>
@@ -6857,304 +7062,6 @@
             </w:pPr>
           </w:p>
         </w:tc>
-        <w:tc>
-          <w:tcPr>
-            <w:tcW w:w="1417" w:type="dxa"/>
-          </w:tcPr>
-          <w:p>
-            <w:pPr>
-              <w:ind w:firstLine="0"/>
-              <w:jc w:val="center"/>
-              <w:rPr>
-                <w:color w:val="FF0000"/>
-              </w:rPr>
-            </w:pPr>
-          </w:p>
-        </w:tc>
-        <w:tc>
-          <w:tcPr>
-            <w:tcW w:w="3537" w:type="dxa"/>
-          </w:tcPr>
-          <w:p>
-            <w:pPr>
-              <w:ind w:firstLine="0"/>
-              <w:jc w:val="left"/>
-              <w:rPr>
-                <w:color w:val="FF0000"/>
-              </w:rPr>
-            </w:pPr>
-          </w:p>
-        </w:tc>
-      </w:tr>
-      <w:tr>
-        <w:tc>
-          <w:tcPr>
-            <w:tcW w:w="484" w:type="dxa"/>
-          </w:tcPr>
-          <w:p>
-            <w:pPr>
-              <w:ind w:firstLine="0"/>
-            </w:pPr>
-          </w:p>
-        </w:tc>
-        <w:tc>
-          <w:tcPr>
-            <w:tcW w:w="3906" w:type="dxa"/>
-          </w:tcPr>
-          <w:p>
-            <w:pPr>
-              <w:ind w:firstLine="0"/>
-              <w:jc w:val="left"/>
-              <w:rPr>
-                <w:color w:val="FF0000"/>
-              </w:rPr>
-            </w:pPr>
-          </w:p>
-        </w:tc>
-        <w:tc>
-          <w:tcPr>
-            <w:tcW w:w="1417" w:type="dxa"/>
-          </w:tcPr>
-          <w:p>
-            <w:pPr>
-              <w:ind w:firstLine="0"/>
-              <w:jc w:val="center"/>
-              <w:rPr>
-                <w:color w:val="FF0000"/>
-              </w:rPr>
-            </w:pPr>
-          </w:p>
-        </w:tc>
-        <w:tc>
-          <w:tcPr>
-            <w:tcW w:w="3537" w:type="dxa"/>
-          </w:tcPr>
-          <w:p>
-            <w:pPr>
-              <w:ind w:firstLine="0"/>
-              <w:jc w:val="left"/>
-              <w:rPr>
-                <w:color w:val="FF0000"/>
-              </w:rPr>
-            </w:pPr>
-          </w:p>
-        </w:tc>
-      </w:tr>
-      <w:tr>
-        <w:tc>
-          <w:tcPr>
-            <w:tcW w:w="484" w:type="dxa"/>
-          </w:tcPr>
-          <w:p>
-            <w:pPr>
-              <w:ind w:firstLine="0"/>
-            </w:pPr>
-          </w:p>
-        </w:tc>
-        <w:tc>
-          <w:tcPr>
-            <w:tcW w:w="3906" w:type="dxa"/>
-          </w:tcPr>
-          <w:p>
-            <w:pPr>
-              <w:ind w:firstLine="0"/>
-              <w:jc w:val="left"/>
-              <w:rPr>
-                <w:color w:val="FF0000"/>
-              </w:rPr>
-            </w:pPr>
-          </w:p>
-        </w:tc>
-        <w:tc>
-          <w:tcPr>
-            <w:tcW w:w="1417" w:type="dxa"/>
-          </w:tcPr>
-          <w:p>
-            <w:pPr>
-              <w:ind w:firstLine="0"/>
-              <w:jc w:val="center"/>
-              <w:rPr>
-                <w:color w:val="FF0000"/>
-              </w:rPr>
-            </w:pPr>
-          </w:p>
-        </w:tc>
-        <w:tc>
-          <w:tcPr>
-            <w:tcW w:w="3537" w:type="dxa"/>
-          </w:tcPr>
-          <w:p>
-            <w:pPr>
-              <w:ind w:firstLine="0"/>
-              <w:jc w:val="left"/>
-              <w:rPr>
-                <w:color w:val="FF0000"/>
-              </w:rPr>
-            </w:pPr>
-          </w:p>
-        </w:tc>
-      </w:tr>
-      <w:tr>
-        <w:tc>
-          <w:tcPr>
-            <w:tcW w:w="484" w:type="dxa"/>
-          </w:tcPr>
-          <w:p>
-            <w:pPr>
-              <w:ind w:firstLine="0"/>
-            </w:pPr>
-          </w:p>
-        </w:tc>
-        <w:tc>
-          <w:tcPr>
-            <w:tcW w:w="3906" w:type="dxa"/>
-          </w:tcPr>
-          <w:p>
-            <w:pPr>
-              <w:ind w:firstLine="0"/>
-              <w:jc w:val="left"/>
-              <w:rPr>
-                <w:color w:val="FF0000"/>
-              </w:rPr>
-            </w:pPr>
-          </w:p>
-        </w:tc>
-        <w:tc>
-          <w:tcPr>
-            <w:tcW w:w="1417" w:type="dxa"/>
-          </w:tcPr>
-          <w:p>
-            <w:pPr>
-              <w:ind w:firstLine="0"/>
-              <w:jc w:val="center"/>
-              <w:rPr>
-                <w:color w:val="FF0000"/>
-              </w:rPr>
-            </w:pPr>
-          </w:p>
-        </w:tc>
-        <w:tc>
-          <w:tcPr>
-            <w:tcW w:w="3537" w:type="dxa"/>
-          </w:tcPr>
-          <w:p>
-            <w:pPr>
-              <w:ind w:firstLine="0"/>
-              <w:jc w:val="left"/>
-              <w:rPr>
-                <w:color w:val="FF0000"/>
-              </w:rPr>
-            </w:pPr>
-          </w:p>
-        </w:tc>
-      </w:tr>
-      <w:tr>
-        <w:tc>
-          <w:tcPr>
-            <w:tcW w:w="484" w:type="dxa"/>
-          </w:tcPr>
-          <w:p>
-            <w:pPr>
-              <w:ind w:firstLine="0"/>
-            </w:pPr>
-          </w:p>
-        </w:tc>
-        <w:tc>
-          <w:tcPr>
-            <w:tcW w:w="3906" w:type="dxa"/>
-          </w:tcPr>
-          <w:p>
-            <w:pPr>
-              <w:ind w:firstLine="0"/>
-              <w:jc w:val="left"/>
-              <w:rPr>
-                <w:color w:val="FF0000"/>
-              </w:rPr>
-            </w:pPr>
-          </w:p>
-        </w:tc>
-        <w:tc>
-          <w:tcPr>
-            <w:tcW w:w="1417" w:type="dxa"/>
-          </w:tcPr>
-          <w:p>
-            <w:pPr>
-              <w:ind w:firstLine="0"/>
-              <w:jc w:val="center"/>
-              <w:rPr>
-                <w:color w:val="FF0000"/>
-              </w:rPr>
-            </w:pPr>
-          </w:p>
-        </w:tc>
-        <w:tc>
-          <w:tcPr>
-            <w:tcW w:w="3537" w:type="dxa"/>
-          </w:tcPr>
-          <w:p>
-            <w:pPr>
-              <w:ind w:firstLine="0"/>
-              <w:jc w:val="left"/>
-              <w:rPr>
-                <w:color w:val="FF0000"/>
-              </w:rPr>
-            </w:pPr>
-          </w:p>
-        </w:tc>
-      </w:tr>
-      <w:tr>
-        <w:tc>
-          <w:tcPr>
-            <w:tcW w:w="484" w:type="dxa"/>
-          </w:tcPr>
-          <w:p>
-            <w:pPr>
-              <w:ind w:firstLine="0"/>
-            </w:pPr>
-          </w:p>
-        </w:tc>
-        <w:tc>
-          <w:tcPr>
-            <w:tcW w:w="3906" w:type="dxa"/>
-          </w:tcPr>
-          <w:p>
-            <w:pPr>
-              <w:ind w:firstLine="0"/>
-              <w:jc w:val="left"/>
-              <w:rPr>
-                <w:color w:val="FF0000"/>
-              </w:rPr>
-            </w:pPr>
-          </w:p>
-        </w:tc>
-        <w:tc>
-          <w:tcPr>
-            <w:tcW w:w="1417" w:type="dxa"/>
-          </w:tcPr>
-          <w:p>
-            <w:pPr>
-              <w:ind w:firstLine="0"/>
-              <w:jc w:val="center"/>
-              <w:rPr>
-                <w:color w:val="FF0000"/>
-              </w:rPr>
-            </w:pPr>
-          </w:p>
-        </w:tc>
-        <w:tc>
-          <w:tcPr>
-            <w:tcW w:w="3537" w:type="dxa"/>
-          </w:tcPr>
-          <w:p>
-            <w:pPr>
-              <w:ind w:firstLine="0"/>
-              <w:jc w:val="left"/>
-              <w:rPr>
-                <w:color w:val="FF0000"/>
-              </w:rPr>
-            </w:pPr>
-          </w:p>
-        </w:tc>
       </w:tr>
     </w:tbl>
     <w:p>
@@ -7196,10 +7103,7 @@
         <w:t>Тестування розробленого програмного продукту виконується відповідно до “Розділу тестування програмного забезпечення”.</w:t>
       </w:r>
     </w:p>
-    <w:p>
-      <w:bookmarkStart w:id="27" w:name="_GoBack"/>
-      <w:bookmarkEnd w:id="27"/>
-    </w:p>
+    <w:p/>
     <w:sectPr>
       <w:headerReference w:type="default" r:id="rId12"/>
       <w:pgSz w:w="11906" w:h="16838"/>
@@ -7292,7 +7196,7 @@
           <w:rPr>
             <w:noProof/>
           </w:rPr>
-          <w:t>17</w:t>
+          <w:t>18</w:t>
         </w:r>
         <w:r>
           <w:fldChar w:fldCharType="end"/>
@@ -12784,7 +12688,7 @@
 </file>
 
 <file path=customXml/itemProps1.xml><?xml version="1.0" encoding="utf-8"?>
-<ds:datastoreItem xmlns:ds="http://schemas.openxmlformats.org/officeDocument/2006/customXml" ds:itemID="{28BA1C39-12D4-43C2-90A7-B1C73A920AE0}">
+<ds:datastoreItem xmlns:ds="http://schemas.openxmlformats.org/officeDocument/2006/customXml" ds:itemID="{0D78D067-10C2-4348-85FD-0B35ECC428F8}">
   <ds:schemaRefs>
     <ds:schemaRef ds:uri="http://schemas.openxmlformats.org/officeDocument/2006/bibliography"/>
   </ds:schemaRefs>

</xml_diff>

<commit_message>
docs: finish and merge documentation files
</commit_message>
<xml_diff>
--- a/docs/ТЗ_Віжуткін_ІП-31.docx
+++ b/docs/ТЗ_Віжуткін_ІП-31.docx
@@ -559,6 +559,8 @@
             <w:t>ЗМІСТ</w:t>
           </w:r>
         </w:p>
+        <w:bookmarkStart w:id="0" w:name="_GoBack"/>
+        <w:bookmarkEnd w:id="0"/>
         <w:p>
           <w:pPr>
             <w:pStyle w:val="13"/>
@@ -597,7 +599,7 @@
             </w:rPr>
             <w:fldChar w:fldCharType="separate"/>
           </w:r>
-          <w:hyperlink w:anchor="_Toc198228575" w:history="1">
+          <w:hyperlink w:anchor="_Toc215234255" w:history="1">
             <w:r>
               <w:rPr>
                 <w:rStyle w:val="a6"/>
@@ -640,7 +642,7 @@
                 <w:noProof/>
                 <w:webHidden/>
               </w:rPr>
-              <w:instrText xml:space="preserve"> PAGEREF _Toc198228575 \h </w:instrText>
+              <w:instrText xml:space="preserve"> PAGEREF _Toc215234255 \h </w:instrText>
             </w:r>
             <w:r>
               <w:rPr>
@@ -685,7 +687,7 @@
               <w:lang w:eastAsia="ru-RU"/>
             </w:rPr>
           </w:pPr>
-          <w:hyperlink w:anchor="_Toc198228576" w:history="1">
+          <w:hyperlink w:anchor="_Toc215234256" w:history="1">
             <w:r>
               <w:rPr>
                 <w:rStyle w:val="a6"/>
@@ -737,7 +739,7 @@
                 <w:noProof/>
                 <w:webHidden/>
               </w:rPr>
-              <w:instrText xml:space="preserve"> PAGEREF _Toc198228576 \h </w:instrText>
+              <w:instrText xml:space="preserve"> PAGEREF _Toc215234256 \h </w:instrText>
             </w:r>
             <w:r>
               <w:rPr>
@@ -782,7 +784,7 @@
               <w:lang w:eastAsia="ru-RU"/>
             </w:rPr>
           </w:pPr>
-          <w:hyperlink w:anchor="_Toc198228577" w:history="1">
+          <w:hyperlink w:anchor="_Toc215234257" w:history="1">
             <w:r>
               <w:rPr>
                 <w:rStyle w:val="a6"/>
@@ -827,7 +829,7 @@
                 <w:noProof/>
                 <w:webHidden/>
               </w:rPr>
-              <w:instrText xml:space="preserve"> PAGEREF _Toc198228577 \h </w:instrText>
+              <w:instrText xml:space="preserve"> PAGEREF _Toc215234257 \h </w:instrText>
             </w:r>
             <w:r>
               <w:rPr>
@@ -872,7 +874,7 @@
               <w:lang w:eastAsia="ru-RU"/>
             </w:rPr>
           </w:pPr>
-          <w:hyperlink w:anchor="_Toc198228578" w:history="1">
+          <w:hyperlink w:anchor="_Toc215234258" w:history="1">
             <w:r>
               <w:rPr>
                 <w:rStyle w:val="a6"/>
@@ -917,7 +919,7 @@
                 <w:noProof/>
                 <w:webHidden/>
               </w:rPr>
-              <w:instrText xml:space="preserve"> PAGEREF _Toc198228578 \h </w:instrText>
+              <w:instrText xml:space="preserve"> PAGEREF _Toc215234258 \h </w:instrText>
             </w:r>
             <w:r>
               <w:rPr>
@@ -962,7 +964,7 @@
               <w:lang w:eastAsia="ru-RU"/>
             </w:rPr>
           </w:pPr>
-          <w:hyperlink w:anchor="_Toc198228579" w:history="1">
+          <w:hyperlink w:anchor="_Toc215234259" w:history="1">
             <w:r>
               <w:rPr>
                 <w:rStyle w:val="a6"/>
@@ -1013,7 +1015,7 @@
                 <w:noProof/>
                 <w:webHidden/>
               </w:rPr>
-              <w:instrText xml:space="preserve"> PAGEREF _Toc198228579 \h </w:instrText>
+              <w:instrText xml:space="preserve"> PAGEREF _Toc215234259 \h </w:instrText>
             </w:r>
             <w:r>
               <w:rPr>
@@ -1058,7 +1060,7 @@
               <w:lang w:eastAsia="ru-RU"/>
             </w:rPr>
           </w:pPr>
-          <w:hyperlink w:anchor="_Toc198228580" w:history="1">
+          <w:hyperlink w:anchor="_Toc215234260" w:history="1">
             <w:r>
               <w:rPr>
                 <w:rStyle w:val="a6"/>
@@ -1117,7 +1119,7 @@
                 <w:noProof/>
                 <w:webHidden/>
               </w:rPr>
-              <w:instrText xml:space="preserve"> PAGEREF _Toc198228580 \h </w:instrText>
+              <w:instrText xml:space="preserve"> PAGEREF _Toc215234260 \h </w:instrText>
             </w:r>
             <w:r>
               <w:rPr>
@@ -1162,7 +1164,7 @@
               <w:lang w:eastAsia="ru-RU"/>
             </w:rPr>
           </w:pPr>
-          <w:hyperlink w:anchor="_Toc198228581" w:history="1">
+          <w:hyperlink w:anchor="_Toc215234261" w:history="1">
             <w:r>
               <w:rPr>
                 <w:rStyle w:val="a6"/>
@@ -1222,7 +1224,7 @@
                 <w:noProof/>
                 <w:webHidden/>
               </w:rPr>
-              <w:instrText xml:space="preserve"> PAGEREF _Toc198228581 \h </w:instrText>
+              <w:instrText xml:space="preserve"> PAGEREF _Toc215234261 \h </w:instrText>
             </w:r>
             <w:r>
               <w:rPr>
@@ -1267,7 +1269,7 @@
               <w:lang w:eastAsia="ru-RU"/>
             </w:rPr>
           </w:pPr>
-          <w:hyperlink w:anchor="_Toc198228582" w:history="1">
+          <w:hyperlink w:anchor="_Toc215234262" w:history="1">
             <w:r>
               <w:rPr>
                 <w:rStyle w:val="a6"/>
@@ -1327,7 +1329,7 @@
                 <w:noProof/>
                 <w:webHidden/>
               </w:rPr>
-              <w:instrText xml:space="preserve"> PAGEREF _Toc198228582 \h </w:instrText>
+              <w:instrText xml:space="preserve"> PAGEREF _Toc215234262 \h </w:instrText>
             </w:r>
             <w:r>
               <w:rPr>
@@ -1372,7 +1374,7 @@
               <w:lang w:eastAsia="ru-RU"/>
             </w:rPr>
           </w:pPr>
-          <w:hyperlink w:anchor="_Toc198228583" w:history="1">
+          <w:hyperlink w:anchor="_Toc215234263" w:history="1">
             <w:r>
               <w:rPr>
                 <w:rStyle w:val="a6"/>
@@ -1433,7 +1435,7 @@
                 <w:noProof/>
                 <w:webHidden/>
               </w:rPr>
-              <w:instrText xml:space="preserve"> PAGEREF _Toc198228583 \h </w:instrText>
+              <w:instrText xml:space="preserve"> PAGEREF _Toc215234263 \h </w:instrText>
             </w:r>
             <w:r>
               <w:rPr>
@@ -1478,7 +1480,7 @@
               <w:lang w:eastAsia="ru-RU"/>
             </w:rPr>
           </w:pPr>
-          <w:hyperlink w:anchor="_Toc198228584" w:history="1">
+          <w:hyperlink w:anchor="_Toc215234264" w:history="1">
             <w:r>
               <w:rPr>
                 <w:rStyle w:val="a6"/>
@@ -1523,7 +1525,7 @@
                 <w:noProof/>
                 <w:webHidden/>
               </w:rPr>
-              <w:instrText xml:space="preserve"> PAGEREF _Toc198228584 \h </w:instrText>
+              <w:instrText xml:space="preserve"> PAGEREF _Toc215234264 \h </w:instrText>
             </w:r>
             <w:r>
               <w:rPr>
@@ -1568,7 +1570,7 @@
               <w:lang w:eastAsia="ru-RU"/>
             </w:rPr>
           </w:pPr>
-          <w:hyperlink w:anchor="_Toc198228585" w:history="1">
+          <w:hyperlink w:anchor="_Toc215234265" w:history="1">
             <w:r>
               <w:rPr>
                 <w:rStyle w:val="a6"/>
@@ -1620,7 +1622,7 @@
                 <w:noProof/>
                 <w:webHidden/>
               </w:rPr>
-              <w:instrText xml:space="preserve"> PAGEREF _Toc198228585 \h </w:instrText>
+              <w:instrText xml:space="preserve"> PAGEREF _Toc215234265 \h </w:instrText>
             </w:r>
             <w:r>
               <w:rPr>
@@ -1665,7 +1667,7 @@
               <w:lang w:eastAsia="ru-RU"/>
             </w:rPr>
           </w:pPr>
-          <w:hyperlink w:anchor="_Toc198228586" w:history="1">
+          <w:hyperlink w:anchor="_Toc215234266" w:history="1">
             <w:r>
               <w:rPr>
                 <w:rStyle w:val="a6"/>
@@ -1717,7 +1719,7 @@
                 <w:noProof/>
                 <w:webHidden/>
               </w:rPr>
-              <w:instrText xml:space="preserve"> PAGEREF _Toc198228586 \h </w:instrText>
+              <w:instrText xml:space="preserve"> PAGEREF _Toc215234266 \h </w:instrText>
             </w:r>
             <w:r>
               <w:rPr>
@@ -1762,7 +1764,7 @@
               <w:lang w:eastAsia="ru-RU"/>
             </w:rPr>
           </w:pPr>
-          <w:hyperlink w:anchor="_Toc198228587" w:history="1">
+          <w:hyperlink w:anchor="_Toc215234267" w:history="1">
             <w:r>
               <w:rPr>
                 <w:rStyle w:val="a6"/>
@@ -1814,7 +1816,7 @@
                 <w:noProof/>
                 <w:webHidden/>
               </w:rPr>
-              <w:instrText xml:space="preserve"> PAGEREF _Toc198228587 \h </w:instrText>
+              <w:instrText xml:space="preserve"> PAGEREF _Toc215234267 \h </w:instrText>
             </w:r>
             <w:r>
               <w:rPr>
@@ -1859,7 +1861,7 @@
               <w:lang w:eastAsia="ru-RU"/>
             </w:rPr>
           </w:pPr>
-          <w:hyperlink w:anchor="_Toc198228588" w:history="1">
+          <w:hyperlink w:anchor="_Toc215234268" w:history="1">
             <w:r>
               <w:rPr>
                 <w:rStyle w:val="a6"/>
@@ -1904,7 +1906,7 @@
                 <w:noProof/>
                 <w:webHidden/>
               </w:rPr>
-              <w:instrText xml:space="preserve"> PAGEREF _Toc198228588 \h </w:instrText>
+              <w:instrText xml:space="preserve"> PAGEREF _Toc215234268 \h </w:instrText>
             </w:r>
             <w:r>
               <w:rPr>
@@ -1949,7 +1951,7 @@
               <w:lang w:eastAsia="ru-RU"/>
             </w:rPr>
           </w:pPr>
-          <w:hyperlink w:anchor="_Toc198228589" w:history="1">
+          <w:hyperlink w:anchor="_Toc215234269" w:history="1">
             <w:r>
               <w:rPr>
                 <w:rStyle w:val="a6"/>
@@ -1994,7 +1996,7 @@
                 <w:noProof/>
                 <w:webHidden/>
               </w:rPr>
-              <w:instrText xml:space="preserve"> PAGEREF _Toc198228589 \h </w:instrText>
+              <w:instrText xml:space="preserve"> PAGEREF _Toc215234269 \h </w:instrText>
             </w:r>
             <w:r>
               <w:rPr>
@@ -2039,7 +2041,7 @@
               <w:lang w:eastAsia="ru-RU"/>
             </w:rPr>
           </w:pPr>
-          <w:hyperlink w:anchor="_Toc198228590" w:history="1">
+          <w:hyperlink w:anchor="_Toc215234270" w:history="1">
             <w:r>
               <w:rPr>
                 <w:rStyle w:val="a6"/>
@@ -2091,7 +2093,7 @@
                 <w:noProof/>
                 <w:webHidden/>
               </w:rPr>
-              <w:instrText xml:space="preserve"> PAGEREF _Toc198228590 \h </w:instrText>
+              <w:instrText xml:space="preserve"> PAGEREF _Toc215234270 \h </w:instrText>
             </w:r>
             <w:r>
               <w:rPr>
@@ -2136,7 +2138,7 @@
               <w:lang w:eastAsia="ru-RU"/>
             </w:rPr>
           </w:pPr>
-          <w:hyperlink w:anchor="_Toc198228591" w:history="1">
+          <w:hyperlink w:anchor="_Toc215234271" w:history="1">
             <w:r>
               <w:rPr>
                 <w:rStyle w:val="a6"/>
@@ -2181,7 +2183,7 @@
                 <w:noProof/>
                 <w:webHidden/>
               </w:rPr>
-              <w:instrText xml:space="preserve"> PAGEREF _Toc198228591 \h </w:instrText>
+              <w:instrText xml:space="preserve"> PAGEREF _Toc215234271 \h </w:instrText>
             </w:r>
             <w:r>
               <w:rPr>
@@ -2226,7 +2228,7 @@
               <w:lang w:eastAsia="ru-RU"/>
             </w:rPr>
           </w:pPr>
-          <w:hyperlink w:anchor="_Toc198228592" w:history="1">
+          <w:hyperlink w:anchor="_Toc215234272" w:history="1">
             <w:r>
               <w:rPr>
                 <w:rStyle w:val="a6"/>
@@ -2271,7 +2273,7 @@
                 <w:noProof/>
                 <w:webHidden/>
               </w:rPr>
-              <w:instrText xml:space="preserve"> PAGEREF _Toc198228592 \h </w:instrText>
+              <w:instrText xml:space="preserve"> PAGEREF _Toc215234272 \h </w:instrText>
             </w:r>
             <w:r>
               <w:rPr>
@@ -2316,7 +2318,7 @@
               <w:lang w:eastAsia="ru-RU"/>
             </w:rPr>
           </w:pPr>
-          <w:hyperlink w:anchor="_Toc198228593" w:history="1">
+          <w:hyperlink w:anchor="_Toc215234273" w:history="1">
             <w:r>
               <w:rPr>
                 <w:rStyle w:val="a6"/>
@@ -2361,7 +2363,7 @@
                 <w:noProof/>
                 <w:webHidden/>
               </w:rPr>
-              <w:instrText xml:space="preserve"> PAGEREF _Toc198228593 \h </w:instrText>
+              <w:instrText xml:space="preserve"> PAGEREF _Toc215234273 \h </w:instrText>
             </w:r>
             <w:r>
               <w:rPr>
@@ -2406,7 +2408,7 @@
               <w:lang w:eastAsia="ru-RU"/>
             </w:rPr>
           </w:pPr>
-          <w:hyperlink w:anchor="_Toc198228594" w:history="1">
+          <w:hyperlink w:anchor="_Toc215234274" w:history="1">
             <w:r>
               <w:rPr>
                 <w:rStyle w:val="a6"/>
@@ -2451,7 +2453,7 @@
                 <w:noProof/>
                 <w:webHidden/>
               </w:rPr>
-              <w:instrText xml:space="preserve"> PAGEREF _Toc198228594 \h </w:instrText>
+              <w:instrText xml:space="preserve"> PAGEREF _Toc215234274 \h </w:instrText>
             </w:r>
             <w:r>
               <w:rPr>
@@ -2496,7 +2498,7 @@
               <w:lang w:eastAsia="ru-RU"/>
             </w:rPr>
           </w:pPr>
-          <w:hyperlink w:anchor="_Toc198228595" w:history="1">
+          <w:hyperlink w:anchor="_Toc215234275" w:history="1">
             <w:r>
               <w:rPr>
                 <w:rStyle w:val="a6"/>
@@ -2541,7 +2543,7 @@
                 <w:noProof/>
                 <w:webHidden/>
               </w:rPr>
-              <w:instrText xml:space="preserve"> PAGEREF _Toc198228595 \h </w:instrText>
+              <w:instrText xml:space="preserve"> PAGEREF _Toc215234275 \h </w:instrText>
             </w:r>
             <w:r>
               <w:rPr>
@@ -2586,7 +2588,7 @@
               <w:lang w:eastAsia="ru-RU"/>
             </w:rPr>
           </w:pPr>
-          <w:hyperlink w:anchor="_Toc198228596" w:history="1">
+          <w:hyperlink w:anchor="_Toc215234276" w:history="1">
             <w:r>
               <w:rPr>
                 <w:rStyle w:val="a6"/>
@@ -2631,7 +2633,7 @@
                 <w:noProof/>
                 <w:webHidden/>
               </w:rPr>
-              <w:instrText xml:space="preserve"> PAGEREF _Toc198228596 \h </w:instrText>
+              <w:instrText xml:space="preserve"> PAGEREF _Toc215234276 \h </w:instrText>
             </w:r>
             <w:r>
               <w:rPr>
@@ -2676,7 +2678,7 @@
               <w:lang w:eastAsia="ru-RU"/>
             </w:rPr>
           </w:pPr>
-          <w:hyperlink w:anchor="_Toc198228597" w:history="1">
+          <w:hyperlink w:anchor="_Toc215234277" w:history="1">
             <w:r>
               <w:rPr>
                 <w:rStyle w:val="a6"/>
@@ -2721,7 +2723,7 @@
                 <w:noProof/>
                 <w:webHidden/>
               </w:rPr>
-              <w:instrText xml:space="preserve"> PAGEREF _Toc198228597 \h </w:instrText>
+              <w:instrText xml:space="preserve"> PAGEREF _Toc215234277 \h </w:instrText>
             </w:r>
             <w:r>
               <w:rPr>
@@ -2766,7 +2768,7 @@
               <w:lang w:eastAsia="ru-RU"/>
             </w:rPr>
           </w:pPr>
-          <w:hyperlink w:anchor="_Toc198228598" w:history="1">
+          <w:hyperlink w:anchor="_Toc215234278" w:history="1">
             <w:r>
               <w:rPr>
                 <w:rStyle w:val="a6"/>
@@ -2811,7 +2813,7 @@
                 <w:noProof/>
                 <w:webHidden/>
               </w:rPr>
-              <w:instrText xml:space="preserve"> PAGEREF _Toc198228598 \h </w:instrText>
+              <w:instrText xml:space="preserve"> PAGEREF _Toc215234278 \h </w:instrText>
             </w:r>
             <w:r>
               <w:rPr>
@@ -2856,7 +2858,7 @@
               <w:lang w:eastAsia="ru-RU"/>
             </w:rPr>
           </w:pPr>
-          <w:hyperlink w:anchor="_Toc198228599" w:history="1">
+          <w:hyperlink w:anchor="_Toc215234279" w:history="1">
             <w:r>
               <w:rPr>
                 <w:rStyle w:val="a6"/>
@@ -2901,7 +2903,7 @@
                 <w:noProof/>
                 <w:webHidden/>
               </w:rPr>
-              <w:instrText xml:space="preserve"> PAGEREF _Toc198228599 \h </w:instrText>
+              <w:instrText xml:space="preserve"> PAGEREF _Toc215234279 \h </w:instrText>
             </w:r>
             <w:r>
               <w:rPr>
@@ -2946,7 +2948,7 @@
               <w:lang w:eastAsia="ru-RU"/>
             </w:rPr>
           </w:pPr>
-          <w:hyperlink w:anchor="_Toc198228600" w:history="1">
+          <w:hyperlink w:anchor="_Toc215234280" w:history="1">
             <w:r>
               <w:rPr>
                 <w:rStyle w:val="a6"/>
@@ -2991,7 +2993,7 @@
                 <w:noProof/>
                 <w:webHidden/>
               </w:rPr>
-              <w:instrText xml:space="preserve"> PAGEREF _Toc198228600 \h </w:instrText>
+              <w:instrText xml:space="preserve"> PAGEREF _Toc215234280 \h </w:instrText>
             </w:r>
             <w:r>
               <w:rPr>
@@ -3012,6 +3014,194 @@
                 <w:webHidden/>
               </w:rPr>
               <w:t>16</w:t>
+            </w:r>
+            <w:r>
+              <w:rPr>
+                <w:noProof/>
+                <w:webHidden/>
+              </w:rPr>
+              <w:fldChar w:fldCharType="end"/>
+            </w:r>
+          </w:hyperlink>
+        </w:p>
+        <w:p>
+          <w:pPr>
+            <w:pStyle w:val="13"/>
+            <w:tabs>
+              <w:tab w:val="left" w:pos="1100"/>
+              <w:tab w:val="right" w:leader="dot" w:pos="9345"/>
+            </w:tabs>
+            <w:rPr>
+              <w:rFonts w:asciiTheme="minorHAnsi" w:eastAsiaTheme="minorEastAsia" w:hAnsiTheme="minorHAnsi"/>
+              <w:noProof/>
+              <w:sz w:val="22"/>
+              <w:lang w:eastAsia="ru-RU"/>
+            </w:rPr>
+          </w:pPr>
+          <w:hyperlink w:anchor="_Toc215234281" w:history="1">
+            <w:r>
+              <w:rPr>
+                <w:rStyle w:val="a6"/>
+                <w:noProof/>
+                <w:lang w:val="uk-UA"/>
+              </w:rPr>
+              <w:t>6</w:t>
+            </w:r>
+            <w:r>
+              <w:rPr>
+                <w:rFonts w:asciiTheme="minorHAnsi" w:eastAsiaTheme="minorEastAsia" w:hAnsiTheme="minorHAnsi"/>
+                <w:noProof/>
+                <w:sz w:val="22"/>
+                <w:lang w:eastAsia="ru-RU"/>
+              </w:rPr>
+              <w:tab/>
+            </w:r>
+            <w:r>
+              <w:rPr>
+                <w:rStyle w:val="a6"/>
+                <w:noProof/>
+                <w:lang w:val="en-US"/>
+              </w:rPr>
+              <w:t>СТАДІЇ</w:t>
+            </w:r>
+            <w:r>
+              <w:rPr>
+                <w:rStyle w:val="a6"/>
+                <w:noProof/>
+                <w:lang w:val="uk-UA"/>
+              </w:rPr>
+              <w:t xml:space="preserve"> І ЕТАПИ РОЗРОБКИ</w:t>
+            </w:r>
+            <w:r>
+              <w:rPr>
+                <w:noProof/>
+                <w:webHidden/>
+              </w:rPr>
+              <w:tab/>
+            </w:r>
+            <w:r>
+              <w:rPr>
+                <w:noProof/>
+                <w:webHidden/>
+              </w:rPr>
+              <w:fldChar w:fldCharType="begin"/>
+            </w:r>
+            <w:r>
+              <w:rPr>
+                <w:noProof/>
+                <w:webHidden/>
+              </w:rPr>
+              <w:instrText xml:space="preserve"> PAGEREF _Toc215234281 \h </w:instrText>
+            </w:r>
+            <w:r>
+              <w:rPr>
+                <w:noProof/>
+                <w:webHidden/>
+              </w:rPr>
+            </w:r>
+            <w:r>
+              <w:rPr>
+                <w:noProof/>
+                <w:webHidden/>
+              </w:rPr>
+              <w:fldChar w:fldCharType="separate"/>
+            </w:r>
+            <w:r>
+              <w:rPr>
+                <w:noProof/>
+                <w:webHidden/>
+              </w:rPr>
+              <w:t>17</w:t>
+            </w:r>
+            <w:r>
+              <w:rPr>
+                <w:noProof/>
+                <w:webHidden/>
+              </w:rPr>
+              <w:fldChar w:fldCharType="end"/>
+            </w:r>
+          </w:hyperlink>
+        </w:p>
+        <w:p>
+          <w:pPr>
+            <w:pStyle w:val="13"/>
+            <w:tabs>
+              <w:tab w:val="left" w:pos="1100"/>
+              <w:tab w:val="right" w:leader="dot" w:pos="9345"/>
+            </w:tabs>
+            <w:rPr>
+              <w:rFonts w:asciiTheme="minorHAnsi" w:eastAsiaTheme="minorEastAsia" w:hAnsiTheme="minorHAnsi"/>
+              <w:noProof/>
+              <w:sz w:val="22"/>
+              <w:lang w:eastAsia="ru-RU"/>
+            </w:rPr>
+          </w:pPr>
+          <w:hyperlink w:anchor="_Toc215234282" w:history="1">
+            <w:r>
+              <w:rPr>
+                <w:rStyle w:val="a6"/>
+                <w:noProof/>
+                <w:lang w:val="uk-UA"/>
+              </w:rPr>
+              <w:t>7</w:t>
+            </w:r>
+            <w:r>
+              <w:rPr>
+                <w:rFonts w:asciiTheme="minorHAnsi" w:eastAsiaTheme="minorEastAsia" w:hAnsiTheme="minorHAnsi"/>
+                <w:noProof/>
+                <w:sz w:val="22"/>
+                <w:lang w:eastAsia="ru-RU"/>
+              </w:rPr>
+              <w:tab/>
+            </w:r>
+            <w:r>
+              <w:rPr>
+                <w:rStyle w:val="a6"/>
+                <w:noProof/>
+                <w:lang w:val="uk-UA"/>
+              </w:rPr>
+              <w:t>ПОРЯДОК КОНТРОЛЮ ТА ПРИЙМАННЯ</w:t>
+            </w:r>
+            <w:r>
+              <w:rPr>
+                <w:noProof/>
+                <w:webHidden/>
+              </w:rPr>
+              <w:tab/>
+            </w:r>
+            <w:r>
+              <w:rPr>
+                <w:noProof/>
+                <w:webHidden/>
+              </w:rPr>
+              <w:fldChar w:fldCharType="begin"/>
+            </w:r>
+            <w:r>
+              <w:rPr>
+                <w:noProof/>
+                <w:webHidden/>
+              </w:rPr>
+              <w:instrText xml:space="preserve"> PAGEREF _Toc215234282 \h </w:instrText>
+            </w:r>
+            <w:r>
+              <w:rPr>
+                <w:noProof/>
+                <w:webHidden/>
+              </w:rPr>
+            </w:r>
+            <w:r>
+              <w:rPr>
+                <w:noProof/>
+                <w:webHidden/>
+              </w:rPr>
+              <w:fldChar w:fldCharType="separate"/>
+            </w:r>
+            <w:r>
+              <w:rPr>
+                <w:noProof/>
+                <w:webHidden/>
+              </w:rPr>
+              <w:t>18</w:t>
             </w:r>
             <w:r>
               <w:rPr>
@@ -3057,7 +3247,7 @@
           <w:numId w:val="35"/>
         </w:numPr>
       </w:pPr>
-      <w:bookmarkStart w:id="0" w:name="_Toc198228575"/>
+      <w:bookmarkStart w:id="1" w:name="_Toc215234255"/>
       <w:r>
         <w:lastRenderedPageBreak/>
         <w:t>НАЙМЕНУВАННЯ</w:t>
@@ -3065,7 +3255,7 @@
       <w:r>
         <w:t xml:space="preserve"> ТА ГАЛУЗЬ ЗАСТОСУВАННЯ</w:t>
       </w:r>
-      <w:bookmarkEnd w:id="0"/>
+      <w:bookmarkEnd w:id="1"/>
     </w:p>
     <w:p>
       <w:pPr>
@@ -3201,7 +3391,7 @@
           <w:lang w:val="uk-UA"/>
         </w:rPr>
       </w:pPr>
-      <w:bookmarkStart w:id="1" w:name="_Toc198228576"/>
+      <w:bookmarkStart w:id="2" w:name="_Toc215234256"/>
       <w:r>
         <w:lastRenderedPageBreak/>
         <w:t>ПІДСТАВА</w:t>
@@ -3212,7 +3402,7 @@
         </w:rPr>
         <w:t xml:space="preserve"> ДЛЯ РОЗРОБКИ</w:t>
       </w:r>
-      <w:bookmarkEnd w:id="1"/>
+      <w:bookmarkEnd w:id="2"/>
     </w:p>
     <w:p>
       <w:pPr>
@@ -3269,7 +3459,7 @@
           <w:lang w:val="uk-UA"/>
         </w:rPr>
       </w:pPr>
-      <w:bookmarkStart w:id="2" w:name="_Toc198228577"/>
+      <w:bookmarkStart w:id="3" w:name="_Toc215234257"/>
       <w:r>
         <w:rPr>
           <w:lang w:val="uk-UA"/>
@@ -3277,7 +3467,7 @@
         <w:lastRenderedPageBreak/>
         <w:t>ПРИЗНАЧЕННЯ РОЗРОБКИ</w:t>
       </w:r>
-      <w:bookmarkEnd w:id="2"/>
+      <w:bookmarkEnd w:id="3"/>
     </w:p>
     <w:p>
       <w:pPr>
@@ -3403,7 +3593,7 @@
           <w:lang w:val="uk-UA"/>
         </w:rPr>
       </w:pPr>
-      <w:bookmarkStart w:id="3" w:name="_Toc198228578"/>
+      <w:bookmarkStart w:id="4" w:name="_Toc215234258"/>
       <w:r>
         <w:rPr>
           <w:lang w:val="uk-UA"/>
@@ -3411,13 +3601,13 @@
         <w:lastRenderedPageBreak/>
         <w:t>ВИМОГИ ДО ПРОГРАМНОГО ЗАБЕЗПЕЧЕННЯ</w:t>
       </w:r>
-      <w:bookmarkEnd w:id="3"/>
+      <w:bookmarkEnd w:id="4"/>
     </w:p>
     <w:p>
       <w:pPr>
         <w:pStyle w:val="2"/>
       </w:pPr>
-      <w:bookmarkStart w:id="4" w:name="_Toc198228579"/>
+      <w:bookmarkStart w:id="5" w:name="_Toc215234259"/>
       <w:r>
         <w:rPr>
           <w:lang w:val="uk-UA"/>
@@ -3433,7 +3623,7 @@
       <w:r>
         <w:t>характеристик</w:t>
       </w:r>
-      <w:bookmarkEnd w:id="4"/>
+      <w:bookmarkEnd w:id="5"/>
     </w:p>
     <w:p>
       <w:pPr>
@@ -3458,7 +3648,7 @@
           <w:lang w:val="uk-UA"/>
         </w:rPr>
       </w:pPr>
-      <w:bookmarkStart w:id="5" w:name="_Toc198228580"/>
+      <w:bookmarkStart w:id="6" w:name="_Toc215234260"/>
       <w:r>
         <w:t>Отримання</w:t>
       </w:r>
@@ -3477,7 +3667,7 @@
       <w:r>
         <w:t>:</w:t>
       </w:r>
-      <w:bookmarkEnd w:id="5"/>
+      <w:bookmarkEnd w:id="6"/>
     </w:p>
     <w:p>
       <w:pPr>
@@ -3617,7 +3807,7 @@
           <w:lang w:val="uk-UA"/>
         </w:rPr>
       </w:pPr>
-      <w:bookmarkStart w:id="6" w:name="_Toc198228581"/>
+      <w:bookmarkStart w:id="7" w:name="_Toc215234261"/>
       <w:r>
         <w:rPr>
           <w:lang w:val="uk-UA"/>
@@ -3633,7 +3823,7 @@
         </w:rPr>
         <w:t xml:space="preserve"> з різних джерел:</w:t>
       </w:r>
-      <w:bookmarkEnd w:id="6"/>
+      <w:bookmarkEnd w:id="7"/>
     </w:p>
     <w:p>
       <w:pPr>
@@ -3755,7 +3945,7 @@
           <w:lang w:val="uk-UA"/>
         </w:rPr>
       </w:pPr>
-      <w:bookmarkStart w:id="7" w:name="_Toc198228582"/>
+      <w:bookmarkStart w:id="8" w:name="_Toc215234262"/>
       <w:r>
         <w:rPr>
           <w:lang w:val="uk-UA"/>
@@ -3771,7 +3961,7 @@
         </w:rPr>
         <w:t>:</w:t>
       </w:r>
-      <w:bookmarkEnd w:id="7"/>
+      <w:bookmarkEnd w:id="8"/>
       <w:r>
         <w:rPr>
           <w:lang w:val="uk-UA"/>
@@ -3825,7 +4015,7 @@
           <w:lang w:val="uk-UA"/>
         </w:rPr>
       </w:pPr>
-      <w:bookmarkStart w:id="8" w:name="_Toc198228583"/>
+      <w:bookmarkStart w:id="9" w:name="_Toc215234263"/>
       <w:r>
         <w:rPr>
           <w:lang w:val="uk-UA"/>
@@ -3844,7 +4034,7 @@
         </w:rPr>
         <w:t>:</w:t>
       </w:r>
-      <w:bookmarkEnd w:id="8"/>
+      <w:bookmarkEnd w:id="9"/>
     </w:p>
     <w:p>
       <w:pPr>
@@ -4519,14 +4709,14 @@
           <w:lang w:val="uk-UA"/>
         </w:rPr>
       </w:pPr>
-      <w:bookmarkStart w:id="9" w:name="_Toc198228584"/>
+      <w:bookmarkStart w:id="10" w:name="_Toc215234264"/>
       <w:r>
         <w:rPr>
           <w:lang w:val="uk-UA"/>
         </w:rPr>
         <w:t>Вимоги до надійності</w:t>
       </w:r>
-      <w:bookmarkEnd w:id="9"/>
+      <w:bookmarkEnd w:id="10"/>
     </w:p>
     <w:p>
       <w:pPr>
@@ -4625,7 +4815,7 @@
           <w:lang w:val="uk-UA"/>
         </w:rPr>
       </w:pPr>
-      <w:bookmarkStart w:id="10" w:name="_Toc198228585"/>
+      <w:bookmarkStart w:id="11" w:name="_Toc215234265"/>
       <w:r>
         <w:rPr>
           <w:lang w:val="uk-UA"/>
@@ -4635,7 +4825,7 @@
       <w:r>
         <w:t>експлутації</w:t>
       </w:r>
-      <w:bookmarkEnd w:id="10"/>
+      <w:bookmarkEnd w:id="11"/>
     </w:p>
     <w:p>
       <w:pPr>
@@ -4686,7 +4876,7 @@
           <w:lang w:val="uk-UA"/>
         </w:rPr>
       </w:pPr>
-      <w:bookmarkStart w:id="11" w:name="_Toc198228586"/>
+      <w:bookmarkStart w:id="12" w:name="_Toc215234266"/>
       <w:r>
         <w:rPr>
           <w:lang w:val="uk-UA"/>
@@ -4697,7 +4887,7 @@
       <w:r>
         <w:t>обслуговування</w:t>
       </w:r>
-      <w:bookmarkEnd w:id="11"/>
+      <w:bookmarkEnd w:id="12"/>
     </w:p>
     <w:p>
       <w:pPr>
@@ -4726,7 +4916,7 @@
           <w:lang w:val="uk-UA"/>
         </w:rPr>
       </w:pPr>
-      <w:bookmarkStart w:id="12" w:name="_Toc198228587"/>
+      <w:bookmarkStart w:id="13" w:name="_Toc215234267"/>
       <w:r>
         <w:rPr>
           <w:lang w:val="uk-UA"/>
@@ -4736,7 +4926,7 @@
       <w:r>
         <w:t>персонал</w:t>
       </w:r>
-      <w:bookmarkEnd w:id="12"/>
+      <w:bookmarkEnd w:id="13"/>
     </w:p>
     <w:p>
       <w:pPr>
@@ -4770,14 +4960,14 @@
           <w:lang w:val="uk-UA"/>
         </w:rPr>
       </w:pPr>
-      <w:bookmarkStart w:id="13" w:name="_Toc198228588"/>
+      <w:bookmarkStart w:id="14" w:name="_Toc215234268"/>
       <w:r>
         <w:rPr>
           <w:lang w:val="uk-UA"/>
         </w:rPr>
         <w:t>Вимоги до складу і параметрів технічних засобів</w:t>
       </w:r>
-      <w:bookmarkEnd w:id="13"/>
+      <w:bookmarkEnd w:id="14"/>
     </w:p>
     <w:p>
       <w:pPr>
@@ -5480,14 +5670,14 @@
           <w:lang w:val="uk-UA"/>
         </w:rPr>
       </w:pPr>
-      <w:bookmarkStart w:id="14" w:name="_Toc198228589"/>
+      <w:bookmarkStart w:id="15" w:name="_Toc215234269"/>
       <w:r>
         <w:rPr>
           <w:lang w:val="uk-UA"/>
         </w:rPr>
         <w:t>Вимоги до інформаційної та програмної сумісності</w:t>
       </w:r>
-      <w:bookmarkEnd w:id="14"/>
+      <w:bookmarkEnd w:id="15"/>
     </w:p>
     <w:p>
       <w:pPr>
@@ -5733,7 +5923,7 @@
           <w:lang w:val="uk-UA"/>
         </w:rPr>
       </w:pPr>
-      <w:bookmarkStart w:id="15" w:name="_Toc198228590"/>
+      <w:bookmarkStart w:id="16" w:name="_Toc215234270"/>
       <w:r>
         <w:t>Вимоги</w:t>
       </w:r>
@@ -5743,7 +5933,7 @@
         </w:rPr>
         <w:t xml:space="preserve"> до вхідних даних</w:t>
       </w:r>
-      <w:bookmarkEnd w:id="15"/>
+      <w:bookmarkEnd w:id="16"/>
       <w:r>
         <w:rPr>
           <w:lang w:val="uk-UA"/>
@@ -5766,14 +5956,14 @@
           <w:lang w:val="uk-UA"/>
         </w:rPr>
       </w:pPr>
-      <w:bookmarkStart w:id="16" w:name="_Toc198228591"/>
+      <w:bookmarkStart w:id="17" w:name="_Toc215234271"/>
       <w:r>
         <w:rPr>
           <w:lang w:val="uk-UA"/>
         </w:rPr>
         <w:t>Вимоги до вихідних даних</w:t>
       </w:r>
-      <w:bookmarkEnd w:id="16"/>
+      <w:bookmarkEnd w:id="17"/>
     </w:p>
     <w:p>
       <w:pPr>
@@ -5799,14 +5989,14 @@
           <w:lang w:val="uk-UA"/>
         </w:rPr>
       </w:pPr>
-      <w:bookmarkStart w:id="17" w:name="_Toc198228592"/>
+      <w:bookmarkStart w:id="18" w:name="_Toc215234272"/>
       <w:r>
         <w:rPr>
           <w:lang w:val="uk-UA"/>
         </w:rPr>
         <w:t>Вимоги до мови розробки</w:t>
       </w:r>
-      <w:bookmarkEnd w:id="17"/>
+      <w:bookmarkEnd w:id="18"/>
     </w:p>
     <w:p>
       <w:pPr>
@@ -5864,14 +6054,14 @@
           <w:lang w:val="uk-UA"/>
         </w:rPr>
       </w:pPr>
-      <w:bookmarkStart w:id="18" w:name="_Toc198228593"/>
+      <w:bookmarkStart w:id="19" w:name="_Toc215234273"/>
       <w:r>
         <w:rPr>
           <w:lang w:val="uk-UA"/>
         </w:rPr>
         <w:t>Вимоги до середовища розробки</w:t>
       </w:r>
-      <w:bookmarkEnd w:id="18"/>
+      <w:bookmarkEnd w:id="19"/>
     </w:p>
     <w:p>
       <w:pPr>
@@ -5951,7 +6141,7 @@
           <w:lang w:val="uk-UA"/>
         </w:rPr>
       </w:pPr>
-      <w:bookmarkStart w:id="19" w:name="_Toc198228594"/>
+      <w:bookmarkStart w:id="20" w:name="_Toc215234274"/>
       <w:r>
         <w:rPr>
           <w:lang w:val="uk-UA"/>
@@ -5964,7 +6154,7 @@
         </w:rPr>
         <w:t>кодів</w:t>
       </w:r>
-      <w:bookmarkEnd w:id="19"/>
+      <w:bookmarkEnd w:id="20"/>
     </w:p>
     <w:p>
       <w:pPr>
@@ -6019,7 +6209,7 @@
           <w:lang w:val="uk-UA"/>
         </w:rPr>
       </w:pPr>
-      <w:bookmarkStart w:id="20" w:name="_Toc198228595"/>
+      <w:bookmarkStart w:id="21" w:name="_Toc215234275"/>
       <w:r>
         <w:rPr>
           <w:lang w:val="uk-UA"/>
@@ -6027,7 +6217,7 @@
         <w:lastRenderedPageBreak/>
         <w:t>Вимоги до маркування та пакування</w:t>
       </w:r>
-      <w:bookmarkEnd w:id="20"/>
+      <w:bookmarkEnd w:id="21"/>
     </w:p>
     <w:p>
       <w:pPr>
@@ -6051,14 +6241,14 @@
           <w:lang w:val="uk-UA"/>
         </w:rPr>
       </w:pPr>
-      <w:bookmarkStart w:id="21" w:name="_Toc198228596"/>
+      <w:bookmarkStart w:id="22" w:name="_Toc215234276"/>
       <w:r>
         <w:rPr>
           <w:lang w:val="uk-UA"/>
         </w:rPr>
         <w:t>Вимоги до транспортування та зберігання</w:t>
       </w:r>
-      <w:bookmarkEnd w:id="21"/>
+      <w:bookmarkEnd w:id="22"/>
     </w:p>
     <w:p>
       <w:pPr>
@@ -6084,14 +6274,14 @@
           <w:lang w:val="uk-UA"/>
         </w:rPr>
       </w:pPr>
-      <w:bookmarkStart w:id="22" w:name="_Toc198228597"/>
+      <w:bookmarkStart w:id="23" w:name="_Toc215234277"/>
       <w:r>
         <w:rPr>
           <w:lang w:val="uk-UA"/>
         </w:rPr>
         <w:t>Спеціальні вимоги</w:t>
       </w:r>
-      <w:bookmarkEnd w:id="22"/>
+      <w:bookmarkEnd w:id="23"/>
     </w:p>
     <w:p>
       <w:pPr>
@@ -6131,7 +6321,7 @@
           <w:lang w:val="uk-UA"/>
         </w:rPr>
       </w:pPr>
-      <w:bookmarkStart w:id="23" w:name="_Toc198228598"/>
+      <w:bookmarkStart w:id="24" w:name="_Toc215234278"/>
       <w:r>
         <w:rPr>
           <w:lang w:val="uk-UA"/>
@@ -6139,7 +6329,7 @@
         <w:lastRenderedPageBreak/>
         <w:t>ВИМОГИ ДО ПРОГРАМНОЇ ДОКУМЕНТАЦІЇ</w:t>
       </w:r>
-      <w:bookmarkEnd w:id="23"/>
+      <w:bookmarkEnd w:id="24"/>
     </w:p>
     <w:p>
       <w:pPr>
@@ -6148,14 +6338,14 @@
           <w:lang w:val="uk-UA"/>
         </w:rPr>
       </w:pPr>
-      <w:bookmarkStart w:id="24" w:name="_Toc198228599"/>
+      <w:bookmarkStart w:id="25" w:name="_Toc215234279"/>
       <w:r>
         <w:rPr>
           <w:lang w:val="uk-UA"/>
         </w:rPr>
         <w:t>Попередній склад програмної документації</w:t>
       </w:r>
-      <w:bookmarkEnd w:id="24"/>
+      <w:bookmarkEnd w:id="25"/>
     </w:p>
     <w:p>
       <w:r>
@@ -6247,21 +6437,21 @@
           <w:lang w:val="uk-UA"/>
         </w:rPr>
       </w:pPr>
-      <w:bookmarkStart w:id="25" w:name="_Toc198228600"/>
+      <w:bookmarkStart w:id="26" w:name="_Toc215234280"/>
       <w:r>
         <w:rPr>
           <w:lang w:val="uk-UA"/>
         </w:rPr>
         <w:t>Спеціальні вимоги до програмної документації</w:t>
       </w:r>
-      <w:bookmarkEnd w:id="25"/>
-    </w:p>
-    <w:p>
-      <w:bookmarkStart w:id="26" w:name="_Toc102660921"/>
+      <w:bookmarkEnd w:id="26"/>
+    </w:p>
+    <w:p>
+      <w:bookmarkStart w:id="27" w:name="_Toc102660921"/>
       <w:r>
         <w:t>Програмні модулі, котрі розробляються, повинні бути задокументовані, тобто тексти програм повинні містити всі необхідні коментарі.</w:t>
       </w:r>
-      <w:bookmarkEnd w:id="26"/>
+      <w:bookmarkEnd w:id="27"/>
     </w:p>
     <w:p>
       <w:pPr>
@@ -6290,6 +6480,7 @@
           <w:lang w:val="uk-UA"/>
         </w:rPr>
       </w:pPr>
+      <w:bookmarkStart w:id="28" w:name="_Toc215234281"/>
       <w:r>
         <w:rPr>
           <w:lang w:val="en-US"/>
@@ -6303,6 +6494,7 @@
         </w:rPr>
         <w:t xml:space="preserve"> І ЕТАПИ РОЗРОБКИ</w:t>
       </w:r>
+      <w:bookmarkEnd w:id="28"/>
     </w:p>
     <w:tbl>
       <w:tblPr>
@@ -6575,8 +6767,6 @@
                 <w:color w:val="FF0000"/>
               </w:rPr>
             </w:pPr>
-            <w:bookmarkStart w:id="27" w:name="_GoBack"/>
-            <w:bookmarkEnd w:id="27"/>
           </w:p>
         </w:tc>
       </w:tr>
@@ -7090,6 +7280,7 @@
           <w:lang w:val="uk-UA"/>
         </w:rPr>
       </w:pPr>
+      <w:bookmarkStart w:id="29" w:name="_Toc215234282"/>
       <w:r>
         <w:rPr>
           <w:lang w:val="uk-UA"/>
@@ -7097,6 +7288,7 @@
         <w:lastRenderedPageBreak/>
         <w:t>ПОРЯДОК КОНТРОЛЮ ТА ПРИЙМАННЯ</w:t>
       </w:r>
+      <w:bookmarkEnd w:id="29"/>
     </w:p>
     <w:p>
       <w:r>
@@ -7196,7 +7388,7 @@
           <w:rPr>
             <w:noProof/>
           </w:rPr>
-          <w:t>18</w:t>
+          <w:t>2</w:t>
         </w:r>
         <w:r>
           <w:fldChar w:fldCharType="end"/>
@@ -12688,7 +12880,7 @@
 </file>
 
 <file path=customXml/itemProps1.xml><?xml version="1.0" encoding="utf-8"?>
-<ds:datastoreItem xmlns:ds="http://schemas.openxmlformats.org/officeDocument/2006/customXml" ds:itemID="{0D78D067-10C2-4348-85FD-0B35ECC428F8}">
+<ds:datastoreItem xmlns:ds="http://schemas.openxmlformats.org/officeDocument/2006/customXml" ds:itemID="{FBADD313-310D-4BA7-A14E-5213FF225B1B}">
   <ds:schemaRefs>
     <ds:schemaRef ds:uri="http://schemas.openxmlformats.org/officeDocument/2006/bibliography"/>
   </ds:schemaRefs>

</xml_diff>